<commit_message>
IMPLEMENTED SEVERAL OBJECT DETAIL GUIs
</commit_message>
<xml_diff>
--- a/Assignment 5/FPR_EdwardsDwayne v2.docx
+++ b/Assignment 5/FPR_EdwardsDwayne v2.docx
@@ -29,6 +29,8 @@
           <w:sz w:val="28"/>
         </w:rPr>
       </w:pPr>
+      <w:bookmarkStart w:id="0" w:name="_GoBack"/>
+      <w:bookmarkEnd w:id="0"/>
     </w:p>
     <w:p>
       <w:pPr>
@@ -310,7 +312,47 @@
           <w:szCs w:val="30"/>
           <w:highlight w:val="yellow"/>
         </w:rPr>
-        <w:t xml:space="preserve">Development of a distributed data </w:t>
+        <w:t>D</w:t>
+      </w:r>
+      <w:r>
+        <w:rPr>
+          <w:b/>
+          <w:i/>
+          <w:sz w:val="30"/>
+          <w:szCs w:val="30"/>
+          <w:highlight w:val="yellow"/>
+        </w:rPr>
+        <w:t>etermine if the d</w:t>
+      </w:r>
+      <w:r>
+        <w:rPr>
+          <w:b/>
+          <w:i/>
+          <w:sz w:val="30"/>
+          <w:szCs w:val="30"/>
+          <w:highlight w:val="yellow"/>
+        </w:rPr>
+        <w:t xml:space="preserve">evelopment </w:t>
+      </w:r>
+      <w:r>
+        <w:rPr>
+          <w:b/>
+          <w:i/>
+          <w:sz w:val="30"/>
+          <w:szCs w:val="30"/>
+          <w:highlight w:val="yellow"/>
+        </w:rPr>
+        <w:t xml:space="preserve">and implementation </w:t>
+      </w:r>
+      <w:r>
+        <w:rPr>
+          <w:b/>
+          <w:i/>
+          <w:sz w:val="30"/>
+          <w:szCs w:val="30"/>
+          <w:highlight w:val="yellow"/>
+        </w:rPr>
+        <w:t xml:space="preserve">of a distributed data </w:t>
       </w:r>
       <w:r>
         <w:rPr>
@@ -11737,8 +11779,6 @@
       <w:r>
         <w:t>are able to invoke, which increase encapsulation of the system, and therefore allows the concrete classes to be able to be amended as long as they still implement the interface of the concrete class.</w:t>
       </w:r>
-      <w:bookmarkStart w:id="0" w:name="_GoBack"/>
-      <w:bookmarkEnd w:id="0"/>
     </w:p>
     <w:p>
       <w:pPr>
@@ -15148,7 +15188,7 @@
           <w:rPr>
             <w:noProof/>
           </w:rPr>
-          <w:t>40</w:t>
+          <w:t>20</w:t>
         </w:r>
         <w:r>
           <w:rPr>
@@ -19664,6 +19704,7 @@
     <w:lsdException w:name="HTML Sample" w:semiHidden="1" w:unhideWhenUsed="1"/>
     <w:lsdException w:name="HTML Typewriter" w:semiHidden="1" w:unhideWhenUsed="1"/>
     <w:lsdException w:name="HTML Variable" w:semiHidden="1" w:unhideWhenUsed="1"/>
+    <w:lsdException w:name="Normal Table" w:semiHidden="1" w:unhideWhenUsed="1"/>
     <w:lsdException w:name="annotation subject" w:semiHidden="1" w:unhideWhenUsed="1"/>
     <w:lsdException w:name="No List" w:semiHidden="1" w:unhideWhenUsed="1"/>
     <w:lsdException w:name="Outline List 1" w:semiHidden="1" w:unhideWhenUsed="1"/>
@@ -19710,8 +19751,10 @@
     <w:lsdException w:name="Table Subtle 2" w:semiHidden="1" w:unhideWhenUsed="1"/>
     <w:lsdException w:name="Table Web 1" w:semiHidden="1" w:unhideWhenUsed="1"/>
     <w:lsdException w:name="Table Web 2" w:semiHidden="1" w:unhideWhenUsed="1"/>
+    <w:lsdException w:name="Table Web 3" w:semiHidden="1" w:unhideWhenUsed="1"/>
     <w:lsdException w:name="Balloon Text" w:semiHidden="1" w:unhideWhenUsed="1"/>
     <w:lsdException w:name="Table Grid" w:uiPriority="39"/>
+    <w:lsdException w:name="Table Theme" w:semiHidden="1" w:unhideWhenUsed="1"/>
     <w:lsdException w:name="Placeholder Text" w:semiHidden="1"/>
     <w:lsdException w:name="No Spacing" w:uiPriority="1" w:qFormat="1"/>
     <w:lsdException w:name="Light Shading" w:uiPriority="60"/>
@@ -20647,7 +20690,7 @@
 </file>
 
 <file path=customXml/itemProps1.xml><?xml version="1.0" encoding="utf-8"?>
-<ds:datastoreItem xmlns:ds="http://schemas.openxmlformats.org/officeDocument/2006/customXml" ds:itemID="{A6303B87-0C93-4894-BBC0-DBB48726820F}">
+<ds:datastoreItem xmlns:ds="http://schemas.openxmlformats.org/officeDocument/2006/customXml" ds:itemID="{BE0047C2-0E9C-4726-8734-7B898D69BB0C}">
   <ds:schemaRefs>
     <ds:schemaRef ds:uri="http://schemas.openxmlformats.org/officeDocument/2006/bibliography"/>
   </ds:schemaRefs>

</xml_diff>